<commit_message>
Diverse tekst og rettelser
</commit_message>
<xml_diff>
--- a/Hardware/Design og impl udkast.docx
+++ b/Hardware/Design og impl udkast.docx
@@ -9,6 +9,8 @@
       <w:r>
         <w:t>Design</w:t>
       </w:r>
+      <w:bookmarkStart w:id="0" w:name="_GoBack"/>
+      <w:bookmarkEnd w:id="0"/>
     </w:p>
     <w:p>
       <w:pPr>
@@ -88,7 +90,7 @@
           <v:shape id="_x0000_i1025" type="#_x0000_t75" style="width:333pt;height:207pt" o:ole="">
             <v:imagedata r:id="rId6" o:title=""/>
           </v:shape>
-          <o:OLEObject Type="Embed" ProgID="Visio.Drawing.11" ShapeID="_x0000_i1025" DrawAspect="Content" ObjectID="_1510997961" r:id="rId7"/>
+          <o:OLEObject Type="Embed" ProgID="Visio.Drawing.11" ShapeID="_x0000_i1025" DrawAspect="Content" ObjectID="_1511091670" r:id="rId7"/>
         </w:object>
       </w:r>
     </w:p>
@@ -4103,15 +4105,7 @@
         <w:rPr>
           <w:color w:val="FF0000"/>
         </w:rPr>
-        <w:t>Hvad skriver vi lige her? Vi ved jo ikke hvorfor der skal være en dæmpningsfa</w:t>
-      </w:r>
-      <w:bookmarkStart w:id="0" w:name="_GoBack"/>
-      <w:bookmarkEnd w:id="0"/>
-      <w:r>
-        <w:rPr>
-          <w:color w:val="FF0000"/>
-        </w:rPr>
-        <w:t>ktor på 0.7</w:t>
+        <w:t>Hvad skriver vi lige her? Vi ved jo ikke hvorfor der skal være en dæmpningsfaktor på 0.7</w:t>
       </w:r>
     </w:p>
     <w:p>
@@ -4168,14 +4162,27 @@
       <w:r>
         <w:t xml:space="preserve">Figur </w:t>
       </w:r>
-      <w:fldSimple w:instr=" SEQ Figur \* ARABIC ">
-        <w:r>
-          <w:rPr>
-            <w:noProof/>
-          </w:rPr>
-          <w:t>3</w:t>
-        </w:r>
-      </w:fldSimple>
+      <w:r>
+        <w:fldChar w:fldCharType="begin"/>
+      </w:r>
+      <w:r>
+        <w:instrText xml:space="preserve"> SEQ Figur \* ARABIC </w:instrText>
+      </w:r>
+      <w:r>
+        <w:fldChar w:fldCharType="separate"/>
+      </w:r>
+      <w:r>
+        <w:rPr>
+          <w:noProof/>
+        </w:rPr>
+        <w:t>3</w:t>
+      </w:r>
+      <w:r>
+        <w:rPr>
+          <w:noProof/>
+        </w:rPr>
+        <w:fldChar w:fldCharType="end"/>
+      </w:r>
       <w:r>
         <w:t xml:space="preserve"> </w:t>
       </w:r>
@@ -4224,12 +4231,18 @@
         <w:pStyle w:val="Overskrift2"/>
       </w:pPr>
       <w:r>
-        <w:t>Filter</w:t>
-      </w:r>
-    </w:p>
-    <w:p>
-      <w:r>
-        <w:t xml:space="preserve">Den samlede stykliste for filteret blev som vist på tabel 1. </w:t>
+        <w:t>Forstærkeren</w:t>
+      </w:r>
+    </w:p>
+    <w:p>
+      <w:r>
+        <w:t xml:space="preserve">Den samlede stykliste for </w:t>
+      </w:r>
+      <w:r>
+        <w:t>forstærkeren</w:t>
+      </w:r>
+      <w:r>
+        <w:t xml:space="preserve"> blev som vist på tabel 1. </w:t>
       </w:r>
     </w:p>
     <w:tbl>
@@ -4239,13 +4252,14 @@
         <w:tblLook w:val="04A0" w:firstRow="1" w:lastRow="0" w:firstColumn="1" w:lastColumn="0" w:noHBand="0" w:noVBand="1"/>
       </w:tblPr>
       <w:tblGrid>
-        <w:gridCol w:w="4814"/>
-        <w:gridCol w:w="4814"/>
+        <w:gridCol w:w="3684"/>
+        <w:gridCol w:w="2856"/>
+        <w:gridCol w:w="3088"/>
       </w:tblGrid>
       <w:tr>
         <w:tc>
           <w:tcPr>
-            <w:tcW w:w="4814" w:type="dxa"/>
+            <w:tcW w:w="3684" w:type="dxa"/>
           </w:tcPr>
           <w:p>
             <w:pPr>
@@ -4263,7 +4277,7 @@
         </w:tc>
         <w:tc>
           <w:tcPr>
-            <w:tcW w:w="4814" w:type="dxa"/>
+            <w:tcW w:w="2856" w:type="dxa"/>
           </w:tcPr>
           <w:p>
             <w:pPr>
@@ -4275,7 +4289,25 @@
               <w:rPr>
                 <w:b/>
               </w:rPr>
-              <w:t>Værdi</w:t>
+              <w:t>Antal</w:t>
+            </w:r>
+          </w:p>
+        </w:tc>
+        <w:tc>
+          <w:tcPr>
+            <w:tcW w:w="3088" w:type="dxa"/>
+          </w:tcPr>
+          <w:p>
+            <w:pPr>
+              <w:rPr>
+                <w:b/>
+              </w:rPr>
+            </w:pPr>
+            <w:r>
+              <w:rPr>
+                <w:b/>
+              </w:rPr>
+              <w:t>Type</w:t>
             </w:r>
           </w:p>
         </w:tc>
@@ -4283,7 +4315,7 @@
       <w:tr>
         <w:tc>
           <w:tcPr>
-            <w:tcW w:w="4814" w:type="dxa"/>
+            <w:tcW w:w="3684" w:type="dxa"/>
           </w:tcPr>
           <w:p>
             <w:r>
@@ -4293,15 +4325,32 @@
         </w:tc>
         <w:tc>
           <w:tcPr>
-            <w:tcW w:w="4814" w:type="dxa"/>
+            <w:tcW w:w="2856" w:type="dxa"/>
           </w:tcPr>
-          <w:p/>
+          <w:p>
+            <w:r>
+              <w:t>1</w:t>
+            </w:r>
+          </w:p>
+        </w:tc>
+        <w:tc>
+          <w:tcPr>
+            <w:tcW w:w="3088" w:type="dxa"/>
+          </w:tcPr>
+          <w:p>
+            <w:r>
+              <w:t>120</w:t>
+            </w:r>
+            <w:r>
+              <w:t>Ω</w:t>
+            </w:r>
+          </w:p>
         </w:tc>
       </w:tr>
       <w:tr>
         <w:tc>
           <w:tcPr>
-            <w:tcW w:w="4814" w:type="dxa"/>
+            <w:tcW w:w="3684" w:type="dxa"/>
           </w:tcPr>
           <w:p>
             <w:r>
@@ -4311,15 +4360,29 @@
         </w:tc>
         <w:tc>
           <w:tcPr>
-            <w:tcW w:w="4814" w:type="dxa"/>
+            <w:tcW w:w="2856" w:type="dxa"/>
           </w:tcPr>
-          <w:p/>
+          <w:p>
+            <w:r>
+              <w:t>1</w:t>
+            </w:r>
+          </w:p>
+        </w:tc>
+        <w:tc>
+          <w:tcPr>
+            <w:tcW w:w="3088" w:type="dxa"/>
+          </w:tcPr>
+          <w:p>
+            <w:r>
+              <w:t>4,8Ω</w:t>
+            </w:r>
+          </w:p>
         </w:tc>
       </w:tr>
       <w:tr>
         <w:tc>
           <w:tcPr>
-            <w:tcW w:w="4814" w:type="dxa"/>
+            <w:tcW w:w="3684" w:type="dxa"/>
           </w:tcPr>
           <w:p>
             <w:r>
@@ -4329,46 +4392,55 @@
         </w:tc>
         <w:tc>
           <w:tcPr>
-            <w:tcW w:w="4814" w:type="dxa"/>
+            <w:tcW w:w="2856" w:type="dxa"/>
           </w:tcPr>
-          <w:p/>
+          <w:p>
+            <w:r>
+              <w:t>2</w:t>
+            </w:r>
+          </w:p>
+        </w:tc>
+        <w:tc>
+          <w:tcPr>
+            <w:tcW w:w="3088" w:type="dxa"/>
+          </w:tcPr>
+          <w:p>
+            <w:r>
+              <w:t>100 nF</w:t>
+            </w:r>
+          </w:p>
         </w:tc>
       </w:tr>
       <w:tr>
         <w:tc>
           <w:tcPr>
-            <w:tcW w:w="4814" w:type="dxa"/>
+            <w:tcW w:w="3684" w:type="dxa"/>
           </w:tcPr>
           <w:p>
             <w:r>
-              <w:t>Kondensator</w:t>
+              <w:t>Instrumenteringsforstærker</w:t>
             </w:r>
           </w:p>
         </w:tc>
         <w:tc>
           <w:tcPr>
-            <w:tcW w:w="4814" w:type="dxa"/>
-          </w:tcPr>
-          <w:p/>
-        </w:tc>
-      </w:tr>
-      <w:tr>
-        <w:tc>
-          <w:tcPr>
-            <w:tcW w:w="4814" w:type="dxa"/>
+            <w:tcW w:w="2856" w:type="dxa"/>
           </w:tcPr>
           <w:p>
             <w:r>
-              <w:lastRenderedPageBreak/>
-              <w:t>Operationsforstærker</w:t>
+              <w:t>2</w:t>
             </w:r>
           </w:p>
         </w:tc>
         <w:tc>
           <w:tcPr>
-            <w:tcW w:w="4814" w:type="dxa"/>
+            <w:tcW w:w="3088" w:type="dxa"/>
           </w:tcPr>
-          <w:p/>
+          <w:p>
+            <w:r>
+              <w:t>INA114</w:t>
+            </w:r>
+          </w:p>
         </w:tc>
       </w:tr>
     </w:tbl>
@@ -4377,18 +4449,83 @@
       <w:r>
         <w:t xml:space="preserve">Opbygningen af filteret blev som vist på figur x. </w:t>
       </w:r>
+      <w:r>
+        <w:t xml:space="preserve">For forstærkeren gælder det at den beregnede </w:t>
+      </w:r>
+      <w:proofErr w:type="spellStart"/>
+      <w:r>
+        <w:t>R</w:t>
+      </w:r>
+      <w:r>
+        <w:rPr>
+          <w:vertAlign w:val="subscript"/>
+        </w:rPr>
+        <w:t>Gain</w:t>
+      </w:r>
+      <w:proofErr w:type="spellEnd"/>
+      <w:r>
+        <w:t xml:space="preserve"> er 125,31Ω som det kan ses ud af komponentlisten består </w:t>
+      </w:r>
+      <w:proofErr w:type="spellStart"/>
+      <w:r>
+        <w:t>R</w:t>
+      </w:r>
+      <w:r>
+        <w:rPr>
+          <w:vertAlign w:val="subscript"/>
+        </w:rPr>
+        <w:t>Gain</w:t>
+      </w:r>
+      <w:proofErr w:type="spellEnd"/>
+      <w:r>
+        <w:t xml:space="preserve"> i praksis af to modstande på henholdsvis 4,8Ω og 120Ω som er sat i serie. </w:t>
+      </w:r>
+      <w:proofErr w:type="spellStart"/>
+      <w:r>
+        <w:t>R</w:t>
+      </w:r>
+      <w:r>
+        <w:rPr>
+          <w:vertAlign w:val="subscript"/>
+        </w:rPr>
+        <w:t>Gain</w:t>
+      </w:r>
+      <w:proofErr w:type="spellEnd"/>
+      <w:r>
+        <w:t xml:space="preserve"> modstanden er i praksis 124,8Ω. I praksis er </w:t>
+      </w:r>
+      <w:proofErr w:type="spellStart"/>
+      <w:r>
+        <w:t>R</w:t>
+      </w:r>
+      <w:r>
+        <w:rPr>
+          <w:vertAlign w:val="subscript"/>
+        </w:rPr>
+        <w:t>Gain</w:t>
+      </w:r>
+      <w:proofErr w:type="spellEnd"/>
+      <w:r>
+        <w:t xml:space="preserve"> 0,51Ω mindre end den i teorien skulle have været.</w:t>
+      </w:r>
     </w:p>
     <w:p>
       <w:pPr>
         <w:pStyle w:val="Overskrift2"/>
       </w:pPr>
       <w:r>
-        <w:t>Forstærker</w:t>
-      </w:r>
-    </w:p>
-    <w:p>
-      <w:r>
-        <w:t xml:space="preserve">Den samlede stykliste for forstærkeren blev som vist på tabel 2. </w:t>
+        <w:t>Filteret</w:t>
+      </w:r>
+    </w:p>
+    <w:p>
+      <w:r>
+        <w:t xml:space="preserve">Den samlede stykliste for </w:t>
+      </w:r>
+      <w:r>
+        <w:t>filteret</w:t>
+      </w:r>
+      <w:r>
+        <w:t xml:space="preserve"> blev som vist på tabel 2. </w:t>
       </w:r>
     </w:p>
     <w:tbl>
@@ -4398,13 +4535,14 @@
         <w:tblLook w:val="04A0" w:firstRow="1" w:lastRow="0" w:firstColumn="1" w:lastColumn="0" w:noHBand="0" w:noVBand="1"/>
       </w:tblPr>
       <w:tblGrid>
-        <w:gridCol w:w="4814"/>
-        <w:gridCol w:w="4814"/>
+        <w:gridCol w:w="3843"/>
+        <w:gridCol w:w="2771"/>
+        <w:gridCol w:w="3014"/>
       </w:tblGrid>
       <w:tr>
         <w:tc>
           <w:tcPr>
-            <w:tcW w:w="4814" w:type="dxa"/>
+            <w:tcW w:w="3843" w:type="dxa"/>
           </w:tcPr>
           <w:p>
             <w:pPr>
@@ -4422,7 +4560,7 @@
         </w:tc>
         <w:tc>
           <w:tcPr>
-            <w:tcW w:w="4814" w:type="dxa"/>
+            <w:tcW w:w="2771" w:type="dxa"/>
           </w:tcPr>
           <w:p>
             <w:pPr>
@@ -4434,7 +4572,25 @@
               <w:rPr>
                 <w:b/>
               </w:rPr>
-              <w:t>Værdi</w:t>
+              <w:t>Antal</w:t>
+            </w:r>
+          </w:p>
+        </w:tc>
+        <w:tc>
+          <w:tcPr>
+            <w:tcW w:w="3014" w:type="dxa"/>
+          </w:tcPr>
+          <w:p>
+            <w:pPr>
+              <w:rPr>
+                <w:b/>
+              </w:rPr>
+            </w:pPr>
+            <w:r>
+              <w:rPr>
+                <w:b/>
+              </w:rPr>
+              <w:t>Type</w:t>
             </w:r>
           </w:p>
         </w:tc>
@@ -4442,7 +4598,7 @@
       <w:tr>
         <w:tc>
           <w:tcPr>
-            <w:tcW w:w="4814" w:type="dxa"/>
+            <w:tcW w:w="3843" w:type="dxa"/>
           </w:tcPr>
           <w:p>
             <w:r>
@@ -4452,15 +4608,37 @@
         </w:tc>
         <w:tc>
           <w:tcPr>
-            <w:tcW w:w="4814" w:type="dxa"/>
+            <w:tcW w:w="2771" w:type="dxa"/>
           </w:tcPr>
-          <w:p/>
+          <w:p>
+            <w:r>
+              <w:t>2</w:t>
+            </w:r>
+          </w:p>
+        </w:tc>
+        <w:tc>
+          <w:tcPr>
+            <w:tcW w:w="3014" w:type="dxa"/>
+          </w:tcPr>
+          <w:p>
+            <w:r>
+              <w:t>6.2</w:t>
+            </w:r>
+            <w:r>
+              <w:t xml:space="preserve"> </w:t>
+            </w:r>
+            <w:proofErr w:type="spellStart"/>
+            <w:r>
+              <w:t>kΩ</w:t>
+            </w:r>
+            <w:proofErr w:type="spellEnd"/>
+          </w:p>
         </w:tc>
       </w:tr>
       <w:tr>
         <w:tc>
           <w:tcPr>
-            <w:tcW w:w="4814" w:type="dxa"/>
+            <w:tcW w:w="3843" w:type="dxa"/>
           </w:tcPr>
           <w:p>
             <w:r>
@@ -4470,15 +4648,35 @@
         </w:tc>
         <w:tc>
           <w:tcPr>
-            <w:tcW w:w="4814" w:type="dxa"/>
+            <w:tcW w:w="2771" w:type="dxa"/>
           </w:tcPr>
-          <w:p/>
+          <w:p>
+            <w:r>
+              <w:t>2</w:t>
+            </w:r>
+          </w:p>
+        </w:tc>
+        <w:tc>
+          <w:tcPr>
+            <w:tcW w:w="3014" w:type="dxa"/>
+          </w:tcPr>
+          <w:p>
+            <w:r>
+              <w:t>470</w:t>
+            </w:r>
+            <w:r>
+              <w:t xml:space="preserve"> </w:t>
+            </w:r>
+            <w:r>
+              <w:t>Ω</w:t>
+            </w:r>
+          </w:p>
         </w:tc>
       </w:tr>
       <w:tr>
         <w:tc>
           <w:tcPr>
-            <w:tcW w:w="4814" w:type="dxa"/>
+            <w:tcW w:w="3843" w:type="dxa"/>
           </w:tcPr>
           <w:p>
             <w:r>
@@ -4488,15 +4686,29 @@
         </w:tc>
         <w:tc>
           <w:tcPr>
-            <w:tcW w:w="4814" w:type="dxa"/>
+            <w:tcW w:w="2771" w:type="dxa"/>
           </w:tcPr>
-          <w:p/>
+          <w:p>
+            <w:r>
+              <w:t>1</w:t>
+            </w:r>
+          </w:p>
+        </w:tc>
+        <w:tc>
+          <w:tcPr>
+            <w:tcW w:w="3014" w:type="dxa"/>
+          </w:tcPr>
+          <w:p>
+            <w:r>
+              <w:t>680 nF</w:t>
+            </w:r>
+          </w:p>
         </w:tc>
       </w:tr>
       <w:tr>
         <w:tc>
           <w:tcPr>
-            <w:tcW w:w="4814" w:type="dxa"/>
+            <w:tcW w:w="3843" w:type="dxa"/>
           </w:tcPr>
           <w:p>
             <w:r>
@@ -4506,33 +4718,146 @@
         </w:tc>
         <w:tc>
           <w:tcPr>
-            <w:tcW w:w="4814" w:type="dxa"/>
+            <w:tcW w:w="2771" w:type="dxa"/>
           </w:tcPr>
-          <w:p/>
+          <w:p>
+            <w:r>
+              <w:t>1</w:t>
+            </w:r>
+          </w:p>
+        </w:tc>
+        <w:tc>
+          <w:tcPr>
+            <w:tcW w:w="3014" w:type="dxa"/>
+          </w:tcPr>
+          <w:p>
+            <w:r>
+              <w:t>330 nF</w:t>
+            </w:r>
+          </w:p>
         </w:tc>
       </w:tr>
       <w:tr>
         <w:tc>
           <w:tcPr>
-            <w:tcW w:w="4814" w:type="dxa"/>
+            <w:tcW w:w="3843" w:type="dxa"/>
           </w:tcPr>
           <w:p>
-            <w:proofErr w:type="spellStart"/>
             <w:r>
-              <w:t>Instumenteringsforstærker</w:t>
+              <w:t>Operationsforstærker</w:t>
             </w:r>
-            <w:proofErr w:type="spellEnd"/>
           </w:p>
         </w:tc>
         <w:tc>
           <w:tcPr>
-            <w:tcW w:w="4814" w:type="dxa"/>
+            <w:tcW w:w="2771" w:type="dxa"/>
           </w:tcPr>
-          <w:p/>
+          <w:p>
+            <w:r>
+              <w:t>1</w:t>
+            </w:r>
+          </w:p>
+        </w:tc>
+        <w:tc>
+          <w:tcPr>
+            <w:tcW w:w="3014" w:type="dxa"/>
+          </w:tcPr>
+          <w:p>
+            <w:r>
+              <w:t>OP27G</w:t>
+            </w:r>
+          </w:p>
         </w:tc>
       </w:tr>
     </w:tbl>
     <w:p/>
+    <w:p>
+      <w:r>
+        <w:t>Det analoge filter består blandt andet af en 330 nF kondensator, C1, som i teorien er beregnet til at skulle have været 333,2 nF. I praksis er kondensatoren C1 3,2 nF mindre end den i teorien er beregnet til at skulle have været. Filteret består desuden af to modstande R1 og R2 som er identiske. I det realiseret analoge filter består hver modstand af to modstande på henholdsvis 6200Ω og 470Ω som er sat i serie. Dermed er både R1 og R2 6670Ω i praksis. I teorien var R1 og R2 udregnet til at skulle være 6687Ω. I praksis er der derfor 17Ω mindre end teorien foreskriver.</w:t>
+      </w:r>
+    </w:p>
+    <w:p>
+      <w:r>
+        <w:t>Generelt er der valgt at se bort fra de afvigelser, der er for komponentværdierne i praksis sammenlignet med de i teorien beregnet. Det er valgt da afvigelserne er relativt små i forhold til det pågældende komponent. For modstandende er der desuden 1% usikkerhed, hvilket betyder man alligevel ikke kan være helt sikker på komponentværdien.</w:t>
+      </w:r>
+    </w:p>
+    <w:p>
+      <w:r>
+        <w:t>På baggrund af de i praksis anvendte komponenter er den reelle knækfrekvens for det analoge filter beregnet. Til det formål er formlen anvendt.</w:t>
+      </w:r>
+    </w:p>
+    <w:p>
+      <w:r>
+        <w:rPr>
+          <w:noProof/>
+          <w:lang w:eastAsia="da-DK"/>
+        </w:rPr>
+        <w:drawing>
+          <wp:inline distT="0" distB="0" distL="0" distR="0" wp14:anchorId="71F88B76" wp14:editId="670B1CAF">
+            <wp:extent cx="1914525" cy="676275"/>
+            <wp:effectExtent l="0" t="0" r="9525" b="9525"/>
+            <wp:docPr id="3" name="Billede 3"/>
+            <wp:cNvGraphicFramePr>
+              <a:graphicFrameLocks xmlns:a="http://schemas.openxmlformats.org/drawingml/2006/main" noChangeAspect="1"/>
+            </wp:cNvGraphicFramePr>
+            <a:graphic xmlns:a="http://schemas.openxmlformats.org/drawingml/2006/main">
+              <a:graphicData uri="http://schemas.openxmlformats.org/drawingml/2006/picture">
+                <pic:pic xmlns:pic="http://schemas.openxmlformats.org/drawingml/2006/picture">
+                  <pic:nvPicPr>
+                    <pic:cNvPr id="1" name=""/>
+                    <pic:cNvPicPr/>
+                  </pic:nvPicPr>
+                  <pic:blipFill>
+                    <a:blip r:embed="rId13"/>
+                    <a:stretch>
+                      <a:fillRect/>
+                    </a:stretch>
+                  </pic:blipFill>
+                  <pic:spPr>
+                    <a:xfrm>
+                      <a:off x="0" y="0"/>
+                      <a:ext cx="1914525" cy="676275"/>
+                    </a:xfrm>
+                    <a:prstGeom prst="rect">
+                      <a:avLst/>
+                    </a:prstGeom>
+                  </pic:spPr>
+                </pic:pic>
+              </a:graphicData>
+            </a:graphic>
+          </wp:inline>
+        </w:drawing>
+      </w:r>
+    </w:p>
+    <w:p>
+      <w:r>
+        <w:t xml:space="preserve">Herved fås at den reelle knækfrekvens for filteret er 50,37 Hz </w:t>
+      </w:r>
+    </w:p>
+    <w:p>
+      <w:r>
+        <w:t xml:space="preserve">Desuden er </w:t>
+      </w:r>
+      <w:proofErr w:type="spellStart"/>
+      <w:r>
+        <w:t>zeta</w:t>
+      </w:r>
+      <w:proofErr w:type="spellEnd"/>
+      <w:r>
+        <w:t xml:space="preserve"> ifølge </w:t>
+      </w:r>
+      <w:proofErr w:type="spellStart"/>
+      <w:r>
+        <w:t>Okawadenshi</w:t>
+      </w:r>
+      <w:proofErr w:type="spellEnd"/>
+      <w:r>
+        <w:t xml:space="preserve"> 0,697</w:t>
+      </w:r>
+      <w:r>
+        <w:t>.</w:t>
+      </w:r>
+    </w:p>
     <w:sectPr>
       <w:pgSz w:w="11906" w:h="16838"/>
       <w:pgMar w:top="1701" w:right="1134" w:bottom="1701" w:left="1134" w:header="708" w:footer="708" w:gutter="0"/>
@@ -4609,19 +4934,7 @@
           <w:rPr>
             <w:rStyle w:val="Hyperlink"/>
           </w:rPr>
-          <w:t>http://sim.okawa-denshi.jp/en/OP</w:t>
-        </w:r>
-        <w:r>
-          <w:rPr>
-            <w:rStyle w:val="Hyperlink"/>
-          </w:rPr>
-          <w:t>s</w:t>
-        </w:r>
-        <w:r>
-          <w:rPr>
-            <w:rStyle w:val="Hyperlink"/>
-          </w:rPr>
-          <w:t>eikiLowkeisan.htm</w:t>
+          <w:t>http://sim.okawa-denshi.jp/en/OPseikiLowkeisan.htm</w:t>
         </w:r>
       </w:hyperlink>
       <w:r>

</xml_diff>